<commit_message>
generate word receipt document
</commit_message>
<xml_diff>
--- a/app/attachments/template_offer_brackets_trial.docx
+++ b/app/attachments/template_offer_brackets_trial.docx
@@ -609,11 +609,7 @@
           </mc:Choice>
           <mc:Fallback>
             <w:pict>
-              <v:shapetype w14:anchorId="6791B50A" id="_x0000_t202" coordsize="21600,21600" o:spt="202" path="m,l,21600r21600,l21600,xe">
-                <v:stroke joinstyle="miter"/>
-                <v:path gradientshapeok="t" o:connecttype="rect"/>
-              </v:shapetype>
-              <v:shape id="_x0000_s1027" type="#_x0000_t202" style="position:absolute;margin-left:-18.4pt;margin-top:0;width:185.9pt;height:110.6pt;z-index:251659264;visibility:visible;mso-wrap-style:square;mso-width-percent:400;mso-height-percent:200;mso-wrap-distance-left:9pt;mso-wrap-distance-top:3.6pt;mso-wrap-distance-right:9pt;mso-wrap-distance-bottom:3.6pt;mso-position-horizontal:absolute;mso-position-horizontal-relative:text;mso-position-vertical:absolute;mso-position-vertical-relative:text;mso-width-percent:400;mso-height-percent:200;mso-width-relative:margin;mso-height-relative:margin;v-text-anchor:top" o:gfxdata="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">
+              <v:shape w14:anchorId="6791B50A" id="_x0000_s1027" type="#_x0000_t202" style="position:absolute;margin-left:-18.4pt;margin-top:0;width:185.9pt;height:110.6pt;z-index:251659264;visibility:visible;mso-wrap-style:square;mso-width-percent:400;mso-height-percent:200;mso-wrap-distance-left:9pt;mso-wrap-distance-top:3.6pt;mso-wrap-distance-right:9pt;mso-wrap-distance-bottom:3.6pt;mso-position-horizontal:absolute;mso-position-horizontal-relative:text;mso-position-vertical:absolute;mso-position-vertical-relative:text;mso-width-percent:400;mso-height-percent:200;mso-width-relative:margin;mso-height-relative:margin;v-text-anchor:top" o:gfxdata="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">
                 <v:textbox style="mso-fit-shape-to-text:t">
                   <w:txbxContent>
                     <w:p>
@@ -1064,122 +1060,69 @@
         <w:rPr>
           <w:lang w:val="en-US"/>
         </w:rPr>
-        <w:t>«</w:t>
-      </w:r>
-      <w:r>
-        <w:t>#</w:t>
-      </w:r>
-      <w:proofErr w:type="gramStart"/>
-      <w:r>
-        <w:t>foreach(</w:t>
-      </w:r>
-      <w:r>
-        <w:rPr>
-          <w:lang w:val="en-US"/>
-        </w:rPr>
-        <w:t xml:space="preserve"> </w:t>
-      </w:r>
-      <w:r>
+        <w:t>#foreach( $</w:t>
+      </w:r>
+      <w:proofErr w:type="spellStart"/>
+      <w:r>
+        <w:rPr>
+          <w:lang w:val="en-US"/>
+        </w:rPr>
+        <w:t>offerItem</w:t>
+      </w:r>
+      <w:proofErr w:type="spellEnd"/>
+      <w:r>
+        <w:rPr>
+          <w:lang w:val="en-US"/>
+        </w:rPr>
+        <w:t xml:space="preserve"> in $</w:t>
+      </w:r>
+      <w:proofErr w:type="spellStart"/>
+      <w:r>
+        <w:rPr>
+          <w:lang w:val="en-US"/>
+        </w:rPr>
+        <w:t>OfferItems</w:t>
+      </w:r>
+      <w:proofErr w:type="spellEnd"/>
+      <w:r>
+        <w:rPr>
+          <w:lang w:val="en-US"/>
+        </w:rPr>
+        <w:t>)</w:t>
+      </w:r>
+    </w:p>
+    <w:p>
+      <w:pPr>
+        <w:spacing w:after="0" w:line="240" w:lineRule="auto"/>
+        <w:rPr>
+          <w:lang w:val="en-US"/>
+        </w:rPr>
+      </w:pPr>
+      <w:r>
+        <w:rPr>
+          <w:lang w:val="en-US"/>
+        </w:rPr>
+        <w:tab/>
         <w:t>$</w:t>
       </w:r>
       <w:proofErr w:type="spellStart"/>
-      <w:proofErr w:type="gramEnd"/>
-      <w:r>
-        <w:t>item</w:t>
+      <w:r>
+        <w:rPr>
+          <w:lang w:val="en-US"/>
+        </w:rPr>
+        <w:t>offerItem.Name</w:t>
       </w:r>
       <w:proofErr w:type="spellEnd"/>
-      <w:r>
-        <w:t xml:space="preserve"> </w:t>
-      </w:r>
-      <w:proofErr w:type="spellStart"/>
-      <w:r>
-        <w:t>in</w:t>
-      </w:r>
-      <w:proofErr w:type="spellEnd"/>
-      <w:r>
-        <w:t xml:space="preserve"> $</w:t>
-      </w:r>
-      <w:proofErr w:type="spellStart"/>
-      <w:r>
-        <w:t>OfferItems</w:t>
-      </w:r>
-      <w:proofErr w:type="spellEnd"/>
-      <w:r>
-        <w:t>)</w:t>
-      </w:r>
-      <w:r>
-        <w:rPr>
-          <w:lang w:val="en-US"/>
-        </w:rPr>
-        <w:t>»</w:t>
-      </w:r>
-      <w:r>
-        <w:rPr>
-          <w:lang w:val="en-US"/>
-        </w:rPr>
-        <w:t xml:space="preserve"> -</w:t>
-      </w:r>
-      <w:r>
-        <w:rPr>
-          <w:lang w:val="en-US"/>
-        </w:rPr>
-        <w:t xml:space="preserve"> </w:t>
-      </w:r>
-      <w:r>
-        <w:rPr>
-          <w:lang w:val="en-US"/>
-        </w:rPr>
-        <w:t>«</w:t>
-      </w:r>
-      <w:r>
-        <w:rPr>
-          <w:lang w:val="en-US"/>
-        </w:rPr>
-        <w:t>$</w:t>
-      </w:r>
-      <w:proofErr w:type="spellStart"/>
-      <w:r>
-        <w:rPr>
-          <w:lang w:val="en-US"/>
-        </w:rPr>
-        <w:t>item.Name</w:t>
-      </w:r>
-      <w:proofErr w:type="spellEnd"/>
-      <w:r>
-        <w:rPr>
-          <w:lang w:val="en-US"/>
-        </w:rPr>
-        <w:t>»</w:t>
-      </w:r>
-      <w:r>
-        <w:rPr>
-          <w:lang w:val="en-US"/>
-        </w:rPr>
-        <w:t xml:space="preserve"> </w:t>
-      </w:r>
-      <w:r>
-        <w:rPr>
-          <w:lang w:val="en-US"/>
-        </w:rPr>
-        <w:t>«</w:t>
-      </w:r>
+    </w:p>
+    <w:p>
+      <w:pPr>
+        <w:spacing w:after="0" w:line="240" w:lineRule="auto"/>
+      </w:pPr>
       <w:r>
         <w:rPr>
           <w:lang w:val="en-US"/>
         </w:rPr>
         <w:t>#end</w:t>
-      </w:r>
-      <w:r>
-        <w:rPr>
-          <w:lang w:val="en-US"/>
-        </w:rPr>
-        <w:t xml:space="preserve"> </w:t>
-      </w:r>
-      <w:r>
-        <w:rPr>
-          <w:lang w:val="en-US"/>
-        </w:rPr>
-        <w:t>»</w:t>
       </w:r>
     </w:p>
     <w:p>
@@ -2127,6 +2070,88 @@
         <w:insideV w:val="single" w:sz="4" w:space="0" w:color="auto"/>
       </w:tblBorders>
     </w:tblPr>
+  </w:style>
+  <w:style w:type="paragraph" w:styleId="HTMLPreformatted">
+    <w:name w:val="HTML Preformatted"/>
+    <w:basedOn w:val="Normal"/>
+    <w:link w:val="HTMLPreformattedChar"/>
+    <w:uiPriority w:val="99"/>
+    <w:semiHidden/>
+    <w:unhideWhenUsed/>
+    <w:rsid w:val="00C02856"/>
+    <w:pPr>
+      <w:tabs>
+        <w:tab w:val="left" w:pos="916"/>
+        <w:tab w:val="left" w:pos="1832"/>
+        <w:tab w:val="left" w:pos="2748"/>
+        <w:tab w:val="left" w:pos="3664"/>
+        <w:tab w:val="left" w:pos="4580"/>
+        <w:tab w:val="left" w:pos="5496"/>
+        <w:tab w:val="left" w:pos="6412"/>
+        <w:tab w:val="left" w:pos="7328"/>
+        <w:tab w:val="left" w:pos="8244"/>
+        <w:tab w:val="left" w:pos="9160"/>
+        <w:tab w:val="left" w:pos="10076"/>
+        <w:tab w:val="left" w:pos="10992"/>
+        <w:tab w:val="left" w:pos="11908"/>
+        <w:tab w:val="left" w:pos="12824"/>
+        <w:tab w:val="left" w:pos="13740"/>
+        <w:tab w:val="left" w:pos="14656"/>
+      </w:tabs>
+      <w:spacing w:after="0" w:line="240" w:lineRule="auto"/>
+    </w:pPr>
+    <w:rPr>
+      <w:rFonts w:ascii="Courier New" w:eastAsia="Times New Roman" w:hAnsi="Courier New" w:cs="Courier New"/>
+      <w:sz w:val="20"/>
+      <w:szCs w:val="20"/>
+      <w:lang w:eastAsia="sr-Cyrl-RS"/>
+      <w14:ligatures w14:val="none"/>
+    </w:rPr>
+  </w:style>
+  <w:style w:type="character" w:customStyle="1" w:styleId="HTMLPreformattedChar">
+    <w:name w:val="HTML Preformatted Char"/>
+    <w:basedOn w:val="DefaultParagraphFont"/>
+    <w:link w:val="HTMLPreformatted"/>
+    <w:uiPriority w:val="99"/>
+    <w:semiHidden/>
+    <w:rsid w:val="00C02856"/>
+    <w:rPr>
+      <w:rFonts w:ascii="Courier New" w:eastAsia="Times New Roman" w:hAnsi="Courier New" w:cs="Courier New"/>
+      <w:sz w:val="20"/>
+      <w:szCs w:val="20"/>
+      <w:lang w:eastAsia="sr-Cyrl-RS"/>
+      <w14:ligatures w14:val="none"/>
+    </w:rPr>
+  </w:style>
+  <w:style w:type="character" w:customStyle="1" w:styleId="cp">
+    <w:name w:val="cp"/>
+    <w:basedOn w:val="DefaultParagraphFont"/>
+    <w:rsid w:val="00C02856"/>
+  </w:style>
+  <w:style w:type="character" w:customStyle="1" w:styleId="nf">
+    <w:name w:val="nf"/>
+    <w:basedOn w:val="DefaultParagraphFont"/>
+    <w:rsid w:val="00C02856"/>
+  </w:style>
+  <w:style w:type="character" w:customStyle="1" w:styleId="p">
+    <w:name w:val="p"/>
+    <w:basedOn w:val="DefaultParagraphFont"/>
+    <w:rsid w:val="00C02856"/>
+  </w:style>
+  <w:style w:type="character" w:customStyle="1" w:styleId="nv">
+    <w:name w:val="nv"/>
+    <w:basedOn w:val="DefaultParagraphFont"/>
+    <w:rsid w:val="00C02856"/>
+  </w:style>
+  <w:style w:type="character" w:customStyle="1" w:styleId="o">
+    <w:name w:val="o"/>
+    <w:basedOn w:val="DefaultParagraphFont"/>
+    <w:rsid w:val="00C02856"/>
+  </w:style>
+  <w:style w:type="character" w:customStyle="1" w:styleId="x">
+    <w:name w:val="x"/>
+    <w:basedOn w:val="DefaultParagraphFont"/>
+    <w:rsid w:val="00C02856"/>
   </w:style>
 </w:styles>
 </file>
@@ -2675,16 +2700,9 @@
 <file path=customXml/itemProps2.xml><?xml version="1.0" encoding="utf-8"?>
 <ds:datastoreItem xmlns:ds="http://schemas.openxmlformats.org/officeDocument/2006/customXml" ds:itemID="{CFE7BC6B-15E5-4CBC-BB3A-F597C4A34D85}">
   <ds:schemaRefs>
-    <ds:schemaRef ds:uri="http://purl.org/dc/dcmitype/"/>
+    <ds:schemaRef ds:uri="http://schemas.microsoft.com/office/2006/metadata/properties"/>
+    <ds:schemaRef ds:uri="http://schemas.microsoft.com/office/infopath/2007/PartnerControls"/>
     <ds:schemaRef ds:uri="4409a52c-1c8e-4505-9faa-f61f72c06837"/>
-    <ds:schemaRef ds:uri="http://schemas.microsoft.com/office/2006/metadata/properties"/>
-    <ds:schemaRef ds:uri="http://schemas.microsoft.com/office/2006/documentManagement/types"/>
-    <ds:schemaRef ds:uri="http://purl.org/dc/terms/"/>
-    <ds:schemaRef ds:uri="http://schemas.microsoft.com/office/infopath/2007/PartnerControls"/>
-    <ds:schemaRef ds:uri="http://schemas.openxmlformats.org/package/2006/metadata/core-properties"/>
-    <ds:schemaRef ds:uri="e8fc174c-0821-4a51-a0f1-5e15feed9359"/>
-    <ds:schemaRef ds:uri="http://www.w3.org/XML/1998/namespace"/>
-    <ds:schemaRef ds:uri="http://purl.org/dc/elements/1.1/"/>
   </ds:schemaRefs>
 </ds:datastoreItem>
 </file>

</xml_diff>